<commit_message>
Update Trabalho Final Individual - Metodos_Ferramentas_Data_Science.docx
</commit_message>
<xml_diff>
--- a/1. Introducao_DS/Trabalho final/Trabalho Final Individual - Metodos_Ferramentas_Data_Science.docx
+++ b/1. Introducao_DS/Trabalho final/Trabalho Final Individual - Metodos_Ferramentas_Data_Science.docx
@@ -1730,6 +1730,7 @@
           <w:iCs/>
           <w:sz w:val="24"/>
           <w:szCs w:val="18"/>
+          <w:highlight w:val="yellow"/>
         </w:rPr>
       </w:pPr>
       <w:r>
@@ -1738,6 +1739,7 @@
           <w:iCs/>
           <w:sz w:val="24"/>
           <w:szCs w:val="18"/>
+          <w:highlight w:val="yellow"/>
         </w:rPr>
         <w:t xml:space="preserve">Estatísticas descritivas da base de dados escolhida: medidas de posição </w:t>
       </w:r>
@@ -1747,6 +1749,7 @@
           <w:iCs/>
           <w:sz w:val="24"/>
           <w:szCs w:val="18"/>
+          <w:highlight w:val="yellow"/>
         </w:rPr>
         <w:t xml:space="preserve">(média, mínimo, Q1, mediana, Q3 e máximo) </w:t>
       </w:r>
@@ -1756,6 +1759,7 @@
           <w:iCs/>
           <w:sz w:val="24"/>
           <w:szCs w:val="18"/>
+          <w:highlight w:val="yellow"/>
         </w:rPr>
         <w:t xml:space="preserve">e de dispersão </w:t>
       </w:r>
@@ -1765,6 +1769,7 @@
           <w:iCs/>
           <w:sz w:val="24"/>
           <w:szCs w:val="18"/>
+          <w:highlight w:val="yellow"/>
         </w:rPr>
         <w:t xml:space="preserve">(amplitude, desvio padrão) </w:t>
       </w:r>
@@ -1774,6 +1779,7 @@
           <w:iCs/>
           <w:sz w:val="24"/>
           <w:szCs w:val="18"/>
+          <w:highlight w:val="yellow"/>
         </w:rPr>
         <w:t>das variáveis quantitativas e frequências absolutas e relativas das categorias das variáveis qualitativas.</w:t>
       </w:r>
@@ -1815,6 +1821,7 @@
           <w:iCs/>
           <w:sz w:val="24"/>
           <w:szCs w:val="18"/>
+          <w:highlight w:val="yellow"/>
         </w:rPr>
       </w:pPr>
       <w:r>
@@ -1823,6 +1830,7 @@
           <w:iCs/>
           <w:sz w:val="24"/>
           <w:szCs w:val="18"/>
+          <w:highlight w:val="yellow"/>
         </w:rPr>
         <w:t>Uma matriz de correlações entre as variáveis quantitativas.</w:t>
       </w:r>
@@ -1863,6 +1871,7 @@
           <w:iCs/>
           <w:sz w:val="24"/>
           <w:szCs w:val="18"/>
+          <w:highlight w:val="yellow"/>
         </w:rPr>
       </w:pPr>
       <w:r>
@@ -1871,6 +1880,7 @@
           <w:iCs/>
           <w:sz w:val="24"/>
           <w:szCs w:val="18"/>
+          <w:highlight w:val="yellow"/>
         </w:rPr>
         <w:t xml:space="preserve">Ao menos dois diagramas de barras, dois </w:t>
       </w:r>
@@ -1879,6 +1889,7 @@
         <w:rPr>
           <w:sz w:val="24"/>
           <w:szCs w:val="18"/>
+          <w:highlight w:val="yellow"/>
         </w:rPr>
         <w:t>boxplots</w:t>
       </w:r>
@@ -1889,46 +1900,31 @@
           <w:iCs/>
           <w:sz w:val="24"/>
           <w:szCs w:val="18"/>
-        </w:rPr>
-        <w:t xml:space="preserve"> e um diagrama de dispersão, à escolha do estudante. Esses gráficos devem ser feitos necessariamente no </w:t>
-      </w:r>
+          <w:highlight w:val="yellow"/>
+        </w:rPr>
+        <w:t xml:space="preserve"> e um diagrama de dispersão, à escolha do estudante. Esses gráficos devem ser feitos necessariamente no ambiente Python (</w:t>
+      </w:r>
+      <w:proofErr w:type="spellStart"/>
       <w:r>
         <w:rPr>
           <w:i/>
           <w:iCs/>
           <w:sz w:val="24"/>
           <w:szCs w:val="18"/>
-        </w:rPr>
-        <w:t>ambiente Python (</w:t>
-      </w:r>
-      <w:proofErr w:type="spellStart"/>
+          <w:highlight w:val="yellow"/>
+        </w:rPr>
+        <w:t>Jupyter</w:t>
+      </w:r>
+      <w:proofErr w:type="spellEnd"/>
       <w:r>
         <w:rPr>
           <w:i/>
           <w:iCs/>
           <w:sz w:val="24"/>
           <w:szCs w:val="18"/>
-        </w:rPr>
-        <w:t>Jupyter</w:t>
-      </w:r>
-      <w:proofErr w:type="spellEnd"/>
-      <w:r>
-        <w:rPr>
-          <w:i/>
-          <w:iCs/>
-          <w:sz w:val="24"/>
-          <w:szCs w:val="18"/>
-        </w:rPr>
-        <w:t xml:space="preserve"> Notebook)</w:t>
-      </w:r>
-      <w:r>
-        <w:rPr>
-          <w:i/>
-          <w:iCs/>
-          <w:sz w:val="24"/>
-          <w:szCs w:val="18"/>
-        </w:rPr>
-        <w:t>.</w:t>
+          <w:highlight w:val="yellow"/>
+        </w:rPr>
+        <w:t xml:space="preserve"> Notebook).</w:t>
       </w:r>
     </w:p>
     <w:p>
@@ -1966,6 +1962,7 @@
           <w:iCs/>
           <w:sz w:val="24"/>
           <w:szCs w:val="18"/>
+          <w:highlight w:val="yellow"/>
         </w:rPr>
       </w:pPr>
       <w:r>
@@ -1974,6 +1971,7 @@
           <w:iCs/>
           <w:sz w:val="24"/>
           <w:szCs w:val="18"/>
+          <w:highlight w:val="yellow"/>
         </w:rPr>
         <w:t xml:space="preserve">Uma análise entre grupos com uso da função </w:t>
       </w:r>
@@ -1984,6 +1982,7 @@
           <w:iCs/>
           <w:sz w:val="24"/>
           <w:szCs w:val="18"/>
+          <w:highlight w:val="yellow"/>
         </w:rPr>
         <w:t>groupby</w:t>
       </w:r>
@@ -1994,62 +1993,9 @@
           <w:iCs/>
           <w:sz w:val="24"/>
           <w:szCs w:val="18"/>
-        </w:rPr>
-        <w:t xml:space="preserve">. Exemplos: </w:t>
-      </w:r>
-      <w:r>
-        <w:rPr>
-          <w:i/>
-          <w:iCs/>
-          <w:sz w:val="24"/>
-          <w:szCs w:val="18"/>
-        </w:rPr>
-        <w:t>Pessoas com maior escolaridade tendem a ter maior segurança financeira percebida?</w:t>
-      </w:r>
-      <w:r>
-        <w:rPr>
-          <w:i/>
-          <w:iCs/>
-          <w:sz w:val="24"/>
-          <w:szCs w:val="18"/>
-        </w:rPr>
-        <w:t xml:space="preserve"> </w:t>
-      </w:r>
-      <w:r>
-        <w:rPr>
-          <w:i/>
-          <w:iCs/>
-          <w:sz w:val="24"/>
-          <w:szCs w:val="18"/>
-        </w:rPr>
-        <w:t>Existe diferença no conhecimento financeiro médio entre homens e mulheres?</w:t>
-      </w:r>
-      <w:r>
-        <w:rPr>
-          <w:i/>
-          <w:iCs/>
-          <w:sz w:val="24"/>
-          <w:szCs w:val="18"/>
-        </w:rPr>
-        <w:t xml:space="preserve"> </w:t>
-      </w:r>
-      <w:r>
-        <w:rPr>
-          <w:i/>
-          <w:iCs/>
-          <w:sz w:val="24"/>
-          <w:szCs w:val="18"/>
-        </w:rPr>
-        <w:t>Pessoas que têm orçamento familiar (Q3 = 1) se percebem menos estressadas financeiramente?</w:t>
-      </w:r>
-      <w:r>
-        <w:rPr>
-          <w:i/>
-          <w:iCs/>
-          <w:sz w:val="24"/>
-          <w:szCs w:val="18"/>
-        </w:rPr>
-        <w:t xml:space="preserve"> Você deve fazer apenas </w:t>
+          <w:highlight w:val="yellow"/>
+        </w:rPr>
+        <w:t xml:space="preserve">. Exemplos: Pessoas com maior escolaridade tendem a ter maior segurança financeira percebida? Existe diferença no conhecimento financeiro médio entre homens e mulheres? Pessoas que têm orçamento familiar (Q3 = 1) se percebem menos estressadas financeiramente? Você deve fazer apenas </w:t>
       </w:r>
       <w:r>
         <w:rPr>
@@ -2059,6 +2005,7 @@
           <w:iCs/>
           <w:sz w:val="24"/>
           <w:szCs w:val="18"/>
+          <w:highlight w:val="yellow"/>
           <w:u w:val="single"/>
         </w:rPr>
         <w:t>uma</w:t>
@@ -2069,6 +2016,7 @@
           <w:iCs/>
           <w:sz w:val="24"/>
           <w:szCs w:val="18"/>
+          <w:highlight w:val="yellow"/>
         </w:rPr>
         <w:t xml:space="preserve"> análise, preferencialmente diferente dessas que estão sendo sugeridas como exemplo.</w:t>
       </w:r>

</xml_diff>